<commit_message>
Added two more files as example
</commit_message>
<xml_diff>
--- a/Cheat Sheet.docx
+++ b/Cheat Sheet.docx
@@ -17,17 +17,13 @@
     </w:p>
     <w:p>
       <w:r>
-        <w:t xml:space="preserve">Folder where all </w:t>
-      </w:r>
-      <w:proofErr w:type="spellStart"/>
-      <w:proofErr w:type="gramStart"/>
-      <w:r>
-        <w:t>Anup;s</w:t>
-      </w:r>
-      <w:proofErr w:type="spellEnd"/>
-      <w:proofErr w:type="gramEnd"/>
-      <w:r>
-        <w:t xml:space="preserve"> stuff is stored - </w:t>
+        <w:t>Folder where all Anup</w:t>
+      </w:r>
+      <w:r>
+        <w:t>’</w:t>
+      </w:r>
+      <w:r>
+        <w:t xml:space="preserve">s stuff is stored - </w:t>
       </w:r>
       <w:r>
         <w:rPr>
@@ -39,7 +35,52 @@
     </w:p>
     <w:p>
       <w:r>
-        <w:t xml:space="preserve">Steps to commit items to repository- </w:t>
+        <w:rPr>
+          <w:highlight w:val="yellow"/>
+        </w:rPr>
+        <w:t>T</w:t>
+      </w:r>
+      <w:r>
+        <w:rPr>
+          <w:highlight w:val="yellow"/>
+        </w:rPr>
+        <w:t xml:space="preserve">o commit items to </w:t>
+      </w:r>
+      <w:r>
+        <w:rPr>
+          <w:highlight w:val="yellow"/>
+        </w:rPr>
+        <w:t>a</w:t>
+      </w:r>
+      <w:r>
+        <w:rPr>
+          <w:highlight w:val="yellow"/>
+        </w:rPr>
+        <w:t>n existing</w:t>
+      </w:r>
+      <w:r>
+        <w:rPr>
+          <w:highlight w:val="yellow"/>
+        </w:rPr>
+        <w:t xml:space="preserve"> </w:t>
+      </w:r>
+      <w:r>
+        <w:rPr>
+          <w:highlight w:val="yellow"/>
+        </w:rPr>
+        <w:t>repository</w:t>
+      </w:r>
+      <w:r>
+        <w:rPr>
+          <w:highlight w:val="yellow"/>
+        </w:rPr>
+        <w:t xml:space="preserve"> </w:t>
+      </w:r>
+      <w:r>
+        <w:rPr>
+          <w:highlight w:val="yellow"/>
+        </w:rPr>
+        <w:t>-</w:t>
       </w:r>
     </w:p>
     <w:p>
@@ -190,6 +231,61 @@
     </w:p>
     <w:p>
       <w:r>
+        <w:rPr>
+          <w:highlight w:val="yellow"/>
+        </w:rPr>
+        <w:t>To create a new repository –</w:t>
+      </w:r>
+    </w:p>
+    <w:p>
+      <w:r>
+        <w:t xml:space="preserve">First create a folder on hard drive where you want to maintain it. Move all contents you want to </w:t>
+      </w:r>
+      <w:proofErr w:type="gramStart"/>
+      <w:r>
+        <w:t>included</w:t>
+      </w:r>
+      <w:proofErr w:type="gramEnd"/>
+      <w:r>
+        <w:t xml:space="preserve"> in that project in the folder.</w:t>
+      </w:r>
+    </w:p>
+    <w:p>
+      <w:r>
+        <w:t xml:space="preserve">Then go to command prompt. Then </w:t>
+      </w:r>
+      <w:r>
+        <w:rPr>
+          <w:i/>
+          <w:iCs/>
+        </w:rPr>
+        <w:t>cd</w:t>
+      </w:r>
+      <w:r>
+        <w:t xml:space="preserve"> to concerned folder. Then type </w:t>
+      </w:r>
+      <w:r>
+        <w:rPr>
+          <w:i/>
+          <w:iCs/>
+        </w:rPr>
+        <w:t xml:space="preserve">git </w:t>
+      </w:r>
+      <w:proofErr w:type="spellStart"/>
+      <w:r>
+        <w:rPr>
+          <w:i/>
+          <w:iCs/>
+        </w:rPr>
+        <w:t>init</w:t>
+      </w:r>
+      <w:proofErr w:type="spellEnd"/>
+    </w:p>
+    <w:p>
+      <w:r>
+        <w:rPr>
+          <w:highlight w:val="yellow"/>
+        </w:rPr>
         <w:t>Useful git commands -</w:t>
       </w:r>
     </w:p>
@@ -216,46 +312,64 @@
       </w:r>
       <w:proofErr w:type="gramEnd"/>
       <w:r>
-        <w:t>. If too ol</w:t>
+        <w:t xml:space="preserve">. If too old, do </w:t>
+      </w:r>
+      <w:r>
+        <w:rPr>
+          <w:i/>
+          <w:iCs/>
+        </w:rPr>
+        <w:t>git checkout</w:t>
+      </w:r>
+    </w:p>
+    <w:p>
+      <w:r>
+        <w:rPr>
+          <w:i/>
+          <w:iCs/>
+        </w:rPr>
+        <w:t>git log -n 50</w:t>
+      </w:r>
+      <w:r>
+        <w:t xml:space="preserve"> -&gt; </w:t>
+      </w:r>
+      <w:r>
+        <w:t xml:space="preserve">Shows </w:t>
+      </w:r>
+      <w:r>
+        <w:t xml:space="preserve">most recent 50 </w:t>
+      </w:r>
+      <w:r>
+        <w:t>commit</w:t>
+      </w:r>
+      <w:r>
+        <w:t>s</w:t>
+      </w:r>
+      <w:r>
+        <w:t xml:space="preserve"> in the </w:t>
       </w:r>
       <w:bookmarkStart w:id="0" w:name="_GoBack"/>
       <w:bookmarkEnd w:id="0"/>
       <w:r>
-        <w:t xml:space="preserve">d, do </w:t>
-      </w:r>
-      <w:r>
-        <w:rPr>
-          <w:i/>
-          <w:iCs/>
-        </w:rPr>
-        <w:t>git checkout</w:t>
-      </w:r>
-    </w:p>
-    <w:p>
-      <w:r>
-        <w:rPr>
-          <w:i/>
-          <w:iCs/>
-        </w:rPr>
-        <w:t>git log -n 50</w:t>
-      </w:r>
-      <w:r>
-        <w:t xml:space="preserve"> -&gt; </w:t>
-      </w:r>
-      <w:r>
-        <w:t xml:space="preserve">Shows </w:t>
-      </w:r>
-      <w:r>
-        <w:t xml:space="preserve">most recent 50 </w:t>
-      </w:r>
-      <w:r>
-        <w:t>commit</w:t>
-      </w:r>
-      <w:r>
-        <w:t>s</w:t>
-      </w:r>
-      <w:r>
-        <w:t xml:space="preserve"> in the project</w:t>
+        <w:t>project</w:t>
+      </w:r>
+    </w:p>
+    <w:p>
+      <w:pPr>
+        <w:rPr>
+          <w:i/>
+          <w:iCs/>
+        </w:rPr>
+      </w:pPr>
+      <w:r>
+        <w:rPr>
+          <w:i/>
+          <w:iCs/>
+        </w:rPr>
+        <w:t xml:space="preserve">git status </w:t>
+      </w:r>
+      <w:r>
+        <w:t>Shows if any uncommitted changes exist in the folder</w:t>
       </w:r>
     </w:p>
     <w:p>

</xml_diff>